<commit_message>
Add edit credentials button
</commit_message>
<xml_diff>
--- a/Documentation/Test Plan.docx
+++ b/Documentation/Test Plan.docx
@@ -1,6 +1,6 @@
 
 <file path=word/document.xml><?xml version="1.0" encoding="utf-8"?>
-<w:document xmlns:wpc="http://schemas.microsoft.com/office/word/2010/wordprocessingCanvas" xmlns:cx="http://schemas.microsoft.com/office/drawing/2014/chartex" xmlns:cx1="http://schemas.microsoft.com/office/drawing/2015/9/8/chartex" xmlns:cx2="http://schemas.microsoft.com/office/drawing/2015/10/21/chartex" xmlns:cx3="http://schemas.microsoft.com/office/drawing/2016/5/9/chartex" xmlns:cx4="http://schemas.microsoft.com/office/drawing/2016/5/10/chartex" xmlns:cx5="http://schemas.microsoft.com/office/drawing/2016/5/11/chartex" xmlns:cx6="http://schemas.microsoft.com/office/drawing/2016/5/12/chartex" xmlns:cx7="http://schemas.microsoft.com/office/drawing/2016/5/13/chartex" xmlns:cx8="http://schemas.microsoft.com/office/drawing/2016/5/14/chartex" xmlns:mc="http://schemas.openxmlformats.org/markup-compatibility/2006" xmlns:aink="http://schemas.microsoft.com/office/drawing/2016/ink" xmlns:am3d="http://schemas.microsoft.com/office/drawing/2017/model3d" xmlns:o="urn:schemas-microsoft-com:office:office" xmlns:oel="http://schemas.microsoft.com/office/2019/extlst" xmlns:r="http://schemas.openxmlformats.org/officeDocument/2006/relationships" xmlns:m="http://schemas.openxmlformats.org/officeDocument/2006/math" xmlns:v="urn:schemas-microsoft-com:vml" xmlns:wp14="http://schemas.microsoft.com/office/word/2010/wordprocessingDrawing" xmlns:wp="http://schemas.openxmlformats.org/drawingml/2006/wordprocessingDrawing" xmlns:w10="urn:schemas-microsoft-com:office:word" xmlns:w="http://schemas.openxmlformats.org/wordprocessingml/2006/main" xmlns:w14="http://schemas.microsoft.com/office/word/2010/wordml" xmlns:w15="http://schemas.microsoft.com/office/word/2012/wordml" xmlns:w16cex="http://schemas.microsoft.com/office/word/2018/wordml/cex" xmlns:w16cid="http://schemas.microsoft.com/office/word/2016/wordml/cid" xmlns:w16="http://schemas.microsoft.com/office/word/2018/wordml" xmlns:w16sdtdh="http://schemas.microsoft.com/office/word/2020/wordml/sdtdatahash" xmlns:w16se="http://schemas.microsoft.com/office/word/2015/wordml/symex" xmlns:wpg="http://schemas.microsoft.com/office/word/2010/wordprocessingGroup" xmlns:wpi="http://schemas.microsoft.com/office/word/2010/wordprocessingInk" xmlns:wne="http://schemas.microsoft.com/office/word/2006/wordml" xmlns:wps="http://schemas.microsoft.com/office/word/2010/wordprocessingShape" mc:Ignorable="w14 w15 w16se w16cid w16 w16cex w16sdtdh wp14">
+<w:document xmlns:wpc="http://schemas.microsoft.com/office/word/2010/wordprocessingCanvas" xmlns:cx="http://schemas.microsoft.com/office/drawing/2014/chartex" xmlns:cx1="http://schemas.microsoft.com/office/drawing/2015/9/8/chartex" xmlns:cx2="http://schemas.microsoft.com/office/drawing/2015/10/21/chartex" xmlns:cx3="http://schemas.microsoft.com/office/drawing/2016/5/9/chartex" xmlns:cx4="http://schemas.microsoft.com/office/drawing/2016/5/10/chartex" xmlns:cx5="http://schemas.microsoft.com/office/drawing/2016/5/11/chartex" xmlns:cx6="http://schemas.microsoft.com/office/drawing/2016/5/12/chartex" xmlns:cx7="http://schemas.microsoft.com/office/drawing/2016/5/13/chartex" xmlns:cx8="http://schemas.microsoft.com/office/drawing/2016/5/14/chartex" xmlns:mc="http://schemas.openxmlformats.org/markup-compatibility/2006" xmlns:aink="http://schemas.microsoft.com/office/drawing/2016/ink" xmlns:am3d="http://schemas.microsoft.com/office/drawing/2017/model3d" xmlns:o="urn:schemas-microsoft-com:office:office" xmlns:oel="http://schemas.microsoft.com/office/2019/extlst" xmlns:r="http://schemas.openxmlformats.org/officeDocument/2006/relationships" xmlns:m="http://schemas.openxmlformats.org/officeDocument/2006/math" xmlns:v="urn:schemas-microsoft-com:vml" xmlns:wp14="http://schemas.microsoft.com/office/word/2010/wordprocessingDrawing" xmlns:wp="http://schemas.openxmlformats.org/drawingml/2006/wordprocessingDrawing" xmlns:w10="urn:schemas-microsoft-com:office:word" xmlns:w="http://schemas.openxmlformats.org/wordprocessingml/2006/main" xmlns:w14="http://schemas.microsoft.com/office/word/2010/wordml" xmlns:w15="http://schemas.microsoft.com/office/word/2012/wordml" xmlns:w16cex="http://schemas.microsoft.com/office/word/2018/wordml/cex" xmlns:w16cid="http://schemas.microsoft.com/office/word/2016/wordml/cid" xmlns:w16="http://schemas.microsoft.com/office/word/2018/wordml" xmlns:w16du="http://schemas.microsoft.com/office/word/2023/wordml/word16du" xmlns:w16sdtdh="http://schemas.microsoft.com/office/word/2020/wordml/sdtdatahash" xmlns:w16se="http://schemas.microsoft.com/office/word/2015/wordml/symex" xmlns:wpg="http://schemas.microsoft.com/office/word/2010/wordprocessingGroup" xmlns:wpi="http://schemas.microsoft.com/office/word/2010/wordprocessingInk" xmlns:wne="http://schemas.microsoft.com/office/word/2006/wordml" xmlns:wps="http://schemas.microsoft.com/office/word/2010/wordprocessingShape" mc:Ignorable="w14 w15 w16se w16cid w16 w16cex w16sdtdh w16du wp14">
   <w:body>
     <w:p>
       <w:pPr>
@@ -59,7 +59,7 @@
     </w:p>
     <w:p>
       <w:pPr>
-        <w:pStyle w:val="a3"/>
+        <w:pStyle w:val="ListParagraph"/>
         <w:numPr>
           <w:ilvl w:val="0"/>
           <w:numId w:val="2"/>
@@ -81,7 +81,7 @@
     </w:p>
     <w:p>
       <w:pPr>
-        <w:pStyle w:val="a3"/>
+        <w:pStyle w:val="ListParagraph"/>
         <w:numPr>
           <w:ilvl w:val="0"/>
           <w:numId w:val="2"/>
@@ -124,7 +124,7 @@
     </w:p>
     <w:p>
       <w:pPr>
-        <w:pStyle w:val="a3"/>
+        <w:pStyle w:val="ListParagraph"/>
         <w:numPr>
           <w:ilvl w:val="0"/>
           <w:numId w:val="3"/>
@@ -146,7 +146,7 @@
     </w:p>
     <w:p>
       <w:pPr>
-        <w:pStyle w:val="a3"/>
+        <w:pStyle w:val="ListParagraph"/>
         <w:numPr>
           <w:ilvl w:val="0"/>
           <w:numId w:val="3"/>
@@ -198,17 +198,17 @@
     </w:p>
     <w:tbl>
       <w:tblPr>
-        <w:tblStyle w:val="a4"/>
+        <w:tblStyle w:val="TableGrid"/>
         <w:tblW w:w="0" w:type="auto"/>
         <w:tblLook w:val="04A0" w:firstRow="1" w:lastRow="0" w:firstColumn="1" w:lastColumn="0" w:noHBand="0" w:noVBand="1"/>
       </w:tblPr>
       <w:tblGrid>
-        <w:gridCol w:w="988"/>
-        <w:gridCol w:w="850"/>
-        <w:gridCol w:w="1418"/>
-        <w:gridCol w:w="1417"/>
-        <w:gridCol w:w="2915"/>
-        <w:gridCol w:w="1474"/>
+        <w:gridCol w:w="940"/>
+        <w:gridCol w:w="835"/>
+        <w:gridCol w:w="1412"/>
+        <w:gridCol w:w="1400"/>
+        <w:gridCol w:w="2854"/>
+        <w:gridCol w:w="1621"/>
       </w:tblGrid>
       <w:tr>
         <w:tc>
@@ -974,7 +974,20 @@
               <w:rPr>
                 <w:lang w:val="en-US"/>
               </w:rPr>
-              <w:t>The booking is completed successfully, and the user receives a confirmation.</w:t>
+              <w:t xml:space="preserve">The booking is completed successfully, and the user </w:t>
+            </w:r>
+            <w:r>
+              <w:rPr>
+                <w:lang w:val="en-US"/>
+              </w:rPr>
+              <w:t xml:space="preserve">is redirected to a congratualation page where </w:t>
+            </w:r>
+            <w:r>
+              <w:rPr>
+                <w:lang w:val="en-US"/>
+              </w:rPr>
+              <w:lastRenderedPageBreak/>
+              <w:t>rental information is displayed.</w:t>
             </w:r>
           </w:p>
         </w:tc>
@@ -1683,6 +1696,12 @@
               </w:rPr>
               <w:t>The new car is added successfully without errors.</w:t>
             </w:r>
+            <w:r>
+              <w:rPr>
+                <w:lang w:val="en-US"/>
+              </w:rPr>
+              <w:t xml:space="preserve"> And the list in Car Controls page is updated with the new car.</w:t>
+            </w:r>
           </w:p>
         </w:tc>
       </w:tr>
@@ -2050,6 +2069,30 @@
               </w:rPr>
               <w:t>The new article is posted successfully without errors.</w:t>
             </w:r>
+            <w:r>
+              <w:rPr>
+                <w:lang w:val="en-US"/>
+              </w:rPr>
+              <w:t xml:space="preserve"> </w:t>
+            </w:r>
+            <w:r>
+              <w:rPr>
+                <w:lang w:val="en-US"/>
+              </w:rPr>
+              <w:t>And the list in Car</w:t>
+            </w:r>
+            <w:r>
+              <w:rPr>
+                <w:lang w:val="en-US"/>
+              </w:rPr>
+              <w:t>News</w:t>
+            </w:r>
+            <w:r>
+              <w:rPr>
+                <w:lang w:val="en-US"/>
+              </w:rPr>
+              <w:t xml:space="preserve"> page is updated with the new car.</w:t>
+            </w:r>
           </w:p>
         </w:tc>
       </w:tr>
@@ -2175,13 +2218,7 @@
               </w:rPr>
             </w:pPr>
             <w:r>
-              <w:t>Images: tesla_</w:t>
-            </w:r>
-            <w:r>
-              <w:t xml:space="preserve"> </w:t>
-            </w:r>
-            <w:r>
-              <w:t>news.jpg,</w:t>
+              <w:t>Images: tesla_ news.jpg,</w:t>
             </w:r>
           </w:p>
         </w:tc>
@@ -2273,7 +2310,14 @@
               <w:rPr>
                 <w:lang w:val="en-US"/>
               </w:rPr>
-              <w:t>Admin - Update Personal Information</w:t>
+              <w:t xml:space="preserve">Admin - Update </w:t>
+            </w:r>
+            <w:r>
+              <w:rPr>
+                <w:lang w:val="en-US"/>
+              </w:rPr>
+              <w:lastRenderedPageBreak/>
+              <w:t>Personal Information</w:t>
             </w:r>
           </w:p>
         </w:tc>
@@ -2291,7 +2335,15 @@
               <w:rPr>
                 <w:lang w:val="en-US"/>
               </w:rPr>
-              <w:t>Follow the steps outlined in the Use Case.</w:t>
+              <w:lastRenderedPageBreak/>
+              <w:t xml:space="preserve">Follow the steps </w:t>
+            </w:r>
+            <w:r>
+              <w:rPr>
+                <w:lang w:val="en-US"/>
+              </w:rPr>
+              <w:lastRenderedPageBreak/>
+              <w:t>outlined in the Use Case.</w:t>
             </w:r>
           </w:p>
         </w:tc>
@@ -2306,6 +2358,7 @@
               </w:rPr>
             </w:pPr>
             <w:r>
+              <w:lastRenderedPageBreak/>
               <w:t xml:space="preserve">Name: John Doe, </w:t>
             </w:r>
           </w:p>
@@ -2316,6 +2369,7 @@
               </w:rPr>
             </w:pPr>
             <w:r>
+              <w:lastRenderedPageBreak/>
               <w:t>Contact:</w:t>
             </w:r>
             <w:r>
@@ -2349,7 +2403,21 @@
               <w:rPr>
                 <w:lang w:val="en-US"/>
               </w:rPr>
-              <w:t>The updated information is saved successfully.</w:t>
+              <w:lastRenderedPageBreak/>
+              <w:t xml:space="preserve">The updated information is </w:t>
+            </w:r>
+            <w:r>
+              <w:rPr>
+                <w:lang w:val="en-US"/>
+              </w:rPr>
+              <w:lastRenderedPageBreak/>
+              <w:t>saved successfully.</w:t>
+            </w:r>
+            <w:r>
+              <w:rPr>
+                <w:lang w:val="en-US"/>
+              </w:rPr>
+              <w:t xml:space="preserve"> And new admin information is loaded in Admin page.</w:t>
             </w:r>
           </w:p>
         </w:tc>
@@ -2528,7 +2596,7 @@
 </file>
 
 <file path=word/numbering.xml><?xml version="1.0" encoding="utf-8"?>
-<w:numbering xmlns:wpc="http://schemas.microsoft.com/office/word/2010/wordprocessingCanvas" xmlns:cx="http://schemas.microsoft.com/office/drawing/2014/chartex" xmlns:cx1="http://schemas.microsoft.com/office/drawing/2015/9/8/chartex" xmlns:cx2="http://schemas.microsoft.com/office/drawing/2015/10/21/chartex" xmlns:cx3="http://schemas.microsoft.com/office/drawing/2016/5/9/chartex" xmlns:cx4="http://schemas.microsoft.com/office/drawing/2016/5/10/chartex" xmlns:cx5="http://schemas.microsoft.com/office/drawing/2016/5/11/chartex" xmlns:cx6="http://schemas.microsoft.com/office/drawing/2016/5/12/chartex" xmlns:cx7="http://schemas.microsoft.com/office/drawing/2016/5/13/chartex" xmlns:cx8="http://schemas.microsoft.com/office/drawing/2016/5/14/chartex" xmlns:mc="http://schemas.openxmlformats.org/markup-compatibility/2006" xmlns:aink="http://schemas.microsoft.com/office/drawing/2016/ink" xmlns:am3d="http://schemas.microsoft.com/office/drawing/2017/model3d" xmlns:o="urn:schemas-microsoft-com:office:office" xmlns:oel="http://schemas.microsoft.com/office/2019/extlst" xmlns:r="http://schemas.openxmlformats.org/officeDocument/2006/relationships" xmlns:m="http://schemas.openxmlformats.org/officeDocument/2006/math" xmlns:v="urn:schemas-microsoft-com:vml" xmlns:wp14="http://schemas.microsoft.com/office/word/2010/wordprocessingDrawing" xmlns:wp="http://schemas.openxmlformats.org/drawingml/2006/wordprocessingDrawing" xmlns:w10="urn:schemas-microsoft-com:office:word" xmlns:w="http://schemas.openxmlformats.org/wordprocessingml/2006/main" xmlns:w14="http://schemas.microsoft.com/office/word/2010/wordml" xmlns:w15="http://schemas.microsoft.com/office/word/2012/wordml" xmlns:w16cex="http://schemas.microsoft.com/office/word/2018/wordml/cex" xmlns:w16cid="http://schemas.microsoft.com/office/word/2016/wordml/cid" xmlns:w16="http://schemas.microsoft.com/office/word/2018/wordml" xmlns:w16sdtdh="http://schemas.microsoft.com/office/word/2020/wordml/sdtdatahash" xmlns:w16se="http://schemas.microsoft.com/office/word/2015/wordml/symex" xmlns:wpg="http://schemas.microsoft.com/office/word/2010/wordprocessingGroup" xmlns:wpi="http://schemas.microsoft.com/office/word/2010/wordprocessingInk" xmlns:wne="http://schemas.microsoft.com/office/word/2006/wordml" xmlns:wps="http://schemas.microsoft.com/office/word/2010/wordprocessingShape" mc:Ignorable="w14 w15 w16se w16cid w16 w16cex w16sdtdh wp14">
+<w:numbering xmlns:wpc="http://schemas.microsoft.com/office/word/2010/wordprocessingCanvas" xmlns:cx="http://schemas.microsoft.com/office/drawing/2014/chartex" xmlns:cx1="http://schemas.microsoft.com/office/drawing/2015/9/8/chartex" xmlns:cx2="http://schemas.microsoft.com/office/drawing/2015/10/21/chartex" xmlns:cx3="http://schemas.microsoft.com/office/drawing/2016/5/9/chartex" xmlns:cx4="http://schemas.microsoft.com/office/drawing/2016/5/10/chartex" xmlns:cx5="http://schemas.microsoft.com/office/drawing/2016/5/11/chartex" xmlns:cx6="http://schemas.microsoft.com/office/drawing/2016/5/12/chartex" xmlns:cx7="http://schemas.microsoft.com/office/drawing/2016/5/13/chartex" xmlns:cx8="http://schemas.microsoft.com/office/drawing/2016/5/14/chartex" xmlns:mc="http://schemas.openxmlformats.org/markup-compatibility/2006" xmlns:aink="http://schemas.microsoft.com/office/drawing/2016/ink" xmlns:am3d="http://schemas.microsoft.com/office/drawing/2017/model3d" xmlns:o="urn:schemas-microsoft-com:office:office" xmlns:oel="http://schemas.microsoft.com/office/2019/extlst" xmlns:r="http://schemas.openxmlformats.org/officeDocument/2006/relationships" xmlns:m="http://schemas.openxmlformats.org/officeDocument/2006/math" xmlns:v="urn:schemas-microsoft-com:vml" xmlns:wp14="http://schemas.microsoft.com/office/word/2010/wordprocessingDrawing" xmlns:wp="http://schemas.openxmlformats.org/drawingml/2006/wordprocessingDrawing" xmlns:w10="urn:schemas-microsoft-com:office:word" xmlns:w="http://schemas.openxmlformats.org/wordprocessingml/2006/main" xmlns:w14="http://schemas.microsoft.com/office/word/2010/wordml" xmlns:w15="http://schemas.microsoft.com/office/word/2012/wordml" xmlns:w16cex="http://schemas.microsoft.com/office/word/2018/wordml/cex" xmlns:w16cid="http://schemas.microsoft.com/office/word/2016/wordml/cid" xmlns:w16="http://schemas.microsoft.com/office/word/2018/wordml" xmlns:w16du="http://schemas.microsoft.com/office/word/2023/wordml/word16du" xmlns:w16sdtdh="http://schemas.microsoft.com/office/word/2020/wordml/sdtdatahash" xmlns:w16se="http://schemas.microsoft.com/office/word/2015/wordml/symex" xmlns:wpg="http://schemas.microsoft.com/office/word/2010/wordprocessingGroup" xmlns:wpi="http://schemas.microsoft.com/office/word/2010/wordprocessingInk" xmlns:wne="http://schemas.microsoft.com/office/word/2006/wordml" xmlns:wps="http://schemas.microsoft.com/office/word/2010/wordprocessingShape" mc:Ignorable="w14 w15 w16se w16cid w16 w16cex w16sdtdh w16du wp14">
   <w:abstractNum w:abstractNumId="0" w15:restartNumberingAfterBreak="0">
     <w:nsid w:val="344A4546"/>
     <w:multiLevelType w:val="multilevel"/>
@@ -2881,7 +2949,7 @@
 </file>
 
 <file path=word/styles.xml><?xml version="1.0" encoding="utf-8"?>
-<w:styles xmlns:mc="http://schemas.openxmlformats.org/markup-compatibility/2006" xmlns:r="http://schemas.openxmlformats.org/officeDocument/2006/relationships" xmlns:w="http://schemas.openxmlformats.org/wordprocessingml/2006/main" xmlns:w14="http://schemas.microsoft.com/office/word/2010/wordml" xmlns:w15="http://schemas.microsoft.com/office/word/2012/wordml" xmlns:w16cex="http://schemas.microsoft.com/office/word/2018/wordml/cex" xmlns:w16cid="http://schemas.microsoft.com/office/word/2016/wordml/cid" xmlns:w16="http://schemas.microsoft.com/office/word/2018/wordml" xmlns:w16sdtdh="http://schemas.microsoft.com/office/word/2020/wordml/sdtdatahash" xmlns:w16se="http://schemas.microsoft.com/office/word/2015/wordml/symex" mc:Ignorable="w14 w15 w16se w16cid w16 w16cex w16sdtdh">
+<w:styles xmlns:mc="http://schemas.openxmlformats.org/markup-compatibility/2006" xmlns:r="http://schemas.openxmlformats.org/officeDocument/2006/relationships" xmlns:w="http://schemas.openxmlformats.org/wordprocessingml/2006/main" xmlns:w14="http://schemas.microsoft.com/office/word/2010/wordml" xmlns:w15="http://schemas.microsoft.com/office/word/2012/wordml" xmlns:w16cex="http://schemas.microsoft.com/office/word/2018/wordml/cex" xmlns:w16cid="http://schemas.microsoft.com/office/word/2016/wordml/cid" xmlns:w16="http://schemas.microsoft.com/office/word/2018/wordml" xmlns:w16du="http://schemas.microsoft.com/office/word/2023/wordml/word16du" xmlns:w16sdtdh="http://schemas.microsoft.com/office/word/2020/wordml/sdtdatahash" xmlns:w16se="http://schemas.microsoft.com/office/word/2015/wordml/symex" mc:Ignorable="w14 w15 w16se w16cid w16 w16cex w16sdtdh w16du">
   <w:docDefaults>
     <w:rPrDefault>
       <w:rPr>
@@ -3277,17 +3345,17 @@
     <w:lsdException w:name="Unresolved Mention" w:semiHidden="1" w:unhideWhenUsed="1"/>
     <w:lsdException w:name="Smart Link" w:semiHidden="1" w:unhideWhenUsed="1"/>
   </w:latentStyles>
-  <w:style w:type="paragraph" w:default="1" w:styleId="a">
+  <w:style w:type="paragraph" w:default="1" w:styleId="Normal">
     <w:name w:val="Normal"/>
     <w:qFormat/>
   </w:style>
-  <w:style w:type="character" w:default="1" w:styleId="a0">
+  <w:style w:type="character" w:default="1" w:styleId="DefaultParagraphFont">
     <w:name w:val="Default Paragraph Font"/>
     <w:uiPriority w:val="1"/>
     <w:semiHidden/>
     <w:unhideWhenUsed/>
   </w:style>
-  <w:style w:type="table" w:default="1" w:styleId="a1">
+  <w:style w:type="table" w:default="1" w:styleId="TableNormal">
     <w:name w:val="Normal Table"/>
     <w:uiPriority w:val="99"/>
     <w:semiHidden/>
@@ -3302,15 +3370,15 @@
       </w:tblCellMar>
     </w:tblPr>
   </w:style>
-  <w:style w:type="numbering" w:default="1" w:styleId="a2">
+  <w:style w:type="numbering" w:default="1" w:styleId="NoList">
     <w:name w:val="No List"/>
     <w:uiPriority w:val="99"/>
     <w:semiHidden/>
     <w:unhideWhenUsed/>
   </w:style>
-  <w:style w:type="paragraph" w:styleId="a3">
+  <w:style w:type="paragraph" w:styleId="ListParagraph">
     <w:name w:val="List Paragraph"/>
-    <w:basedOn w:val="a"/>
+    <w:basedOn w:val="Normal"/>
     <w:uiPriority w:val="34"/>
     <w:qFormat/>
     <w:rsid w:val="002106CA"/>
@@ -3319,9 +3387,9 @@
       <w:contextualSpacing/>
     </w:pPr>
   </w:style>
-  <w:style w:type="table" w:styleId="a4">
+  <w:style w:type="table" w:styleId="TableGrid">
     <w:name w:val="Table Grid"/>
-    <w:basedOn w:val="a1"/>
+    <w:basedOn w:val="TableNormal"/>
     <w:uiPriority w:val="39"/>
     <w:rsid w:val="002106CA"/>
     <w:pPr>

</xml_diff>